<commit_message>
Se actualizan los req
</commit_message>
<xml_diff>
--- a/doc/Requerimientos funcionales.docx
+++ b/doc/Requerimientos funcionales.docx
@@ -43,29 +43,1131 @@
           <w:lang w:val="es-MX"/>
         </w:rPr>
       </w:pPr>
-      <w:r>
-        <w:rPr>
-          <w:lang w:val="es-MX"/>
-        </w:rPr>
-        <w:t xml:space="preserve">Req1: gestionar los diferentes componentes del sistema </w:t>
-      </w:r>
-      <w:r>
-        <w:rPr>
-          <w:lang w:val="es-MX"/>
-        </w:rPr>
-        <w:t>permitiendo c</w:t>
-      </w:r>
-      <w:r>
-        <w:rPr>
-          <w:lang w:val="es-MX"/>
-        </w:rPr>
-        <w:t xml:space="preserve">rear, actualizar, eliminar y deshabilitar todos los </w:t>
-      </w:r>
-      <w:r>
-        <w:rPr>
-          <w:lang w:val="es-MX"/>
-        </w:rPr>
-        <w:t>objetos de cada clase</w:t>
+    </w:p>
+    <w:p>
+      <w:pPr>
+        <w:rPr>
+          <w:lang w:val="es-MX"/>
+        </w:rPr>
+      </w:pPr>
+      <w:r>
+        <w:rPr>
+          <w:lang w:val="es-MX"/>
+        </w:rPr>
+        <w:t>Req1:</w:t>
+      </w:r>
+      <w:r>
+        <w:rPr>
+          <w:lang w:val="es-MX"/>
+        </w:rPr>
+        <w:t xml:space="preserve"> </w:t>
+      </w:r>
+      <w:r>
+        <w:rPr>
+          <w:lang w:val="es-MX"/>
+        </w:rPr>
+        <w:t xml:space="preserve">Gestionar ingredientes, </w:t>
+      </w:r>
+      <w:r>
+        <w:rPr>
+          <w:lang w:val="es-MX"/>
+        </w:rPr>
+        <w:t>crearlos con</w:t>
+      </w:r>
+      <w:r>
+        <w:rPr>
+          <w:lang w:val="es-MX"/>
+        </w:rPr>
+        <w:t xml:space="preserve"> su nombre y disponibilidad</w:t>
+      </w:r>
+      <w:r>
+        <w:rPr>
+          <w:lang w:val="es-MX"/>
+        </w:rPr>
+        <w:t>,</w:t>
+      </w:r>
+      <w:r>
+        <w:rPr>
+          <w:lang w:val="es-MX"/>
+        </w:rPr>
+        <w:t xml:space="preserve"> </w:t>
+      </w:r>
+      <w:r>
+        <w:rPr>
+          <w:lang w:val="es-MX"/>
+        </w:rPr>
+        <w:t>el ingrediente es disponible</w:t>
+      </w:r>
+      <w:r>
+        <w:rPr>
+          <w:lang w:val="es-MX"/>
+        </w:rPr>
+        <w:t xml:space="preserve"> automáticamente al crearse</w:t>
+      </w:r>
+      <w:r>
+        <w:rPr>
+          <w:lang w:val="es-MX"/>
+        </w:rPr>
+        <w:t xml:space="preserve"> para posteriormente </w:t>
+      </w:r>
+      <w:r>
+        <w:rPr>
+          <w:lang w:val="es-MX"/>
+        </w:rPr>
+        <w:t>poder agrégalos a productos</w:t>
+      </w:r>
+      <w:r>
+        <w:rPr>
+          <w:lang w:val="es-MX"/>
+        </w:rPr>
+        <w:t xml:space="preserve"> si </w:t>
+      </w:r>
+      <w:r>
+        <w:rPr>
+          <w:lang w:val="es-MX"/>
+        </w:rPr>
+        <w:t>están disponibles. Se p</w:t>
+      </w:r>
+      <w:r>
+        <w:rPr>
+          <w:lang w:val="es-MX"/>
+        </w:rPr>
+        <w:t xml:space="preserve">odrá editar su </w:t>
+      </w:r>
+      <w:r>
+        <w:rPr>
+          <w:lang w:val="es-MX"/>
+        </w:rPr>
+        <w:t>disponibilidad o se podrá eliminar si se desea</w:t>
+      </w:r>
+      <w:r>
+        <w:rPr>
+          <w:lang w:val="es-MX"/>
+        </w:rPr>
+        <w:t>.</w:t>
+      </w:r>
+    </w:p>
+    <w:p>
+      <w:pPr>
+        <w:rPr>
+          <w:lang w:val="es-MX"/>
+        </w:rPr>
+      </w:pPr>
+      <w:r>
+        <w:rPr>
+          <w:lang w:val="es-MX"/>
+        </w:rPr>
+        <w:t xml:space="preserve">Req2: </w:t>
+      </w:r>
+      <w:r>
+        <w:rPr>
+          <w:lang w:val="es-MX"/>
+        </w:rPr>
+        <w:t xml:space="preserve">Gestionar </w:t>
+      </w:r>
+      <w:r>
+        <w:rPr>
+          <w:lang w:val="es-MX"/>
+        </w:rPr>
+        <w:t>Productos</w:t>
+      </w:r>
+      <w:r>
+        <w:rPr>
+          <w:lang w:val="es-MX"/>
+        </w:rPr>
+        <w:t>, crearlos con su nombre,</w:t>
+      </w:r>
+      <w:r>
+        <w:rPr>
+          <w:lang w:val="es-MX"/>
+        </w:rPr>
+        <w:t xml:space="preserve"> tipo de producto, una lista de sus tamaños con sus respectivos precios y una lista de ingredientes. E</w:t>
+      </w:r>
+      <w:r>
+        <w:rPr>
+          <w:lang w:val="es-MX"/>
+        </w:rPr>
+        <w:t xml:space="preserve">l </w:t>
+      </w:r>
+      <w:r>
+        <w:rPr>
+          <w:lang w:val="es-MX"/>
+        </w:rPr>
+        <w:t>producto</w:t>
+      </w:r>
+      <w:r>
+        <w:rPr>
+          <w:lang w:val="es-MX"/>
+        </w:rPr>
+        <w:t xml:space="preserve"> </w:t>
+      </w:r>
+      <w:r>
+        <w:rPr>
+          <w:lang w:val="es-MX"/>
+        </w:rPr>
+        <w:t xml:space="preserve">al ser </w:t>
+      </w:r>
+      <w:r>
+        <w:rPr>
+          <w:lang w:val="es-MX"/>
+        </w:rPr>
+        <w:t>creado</w:t>
+      </w:r>
+      <w:r>
+        <w:rPr>
+          <w:lang w:val="es-MX"/>
+        </w:rPr>
+        <w:t xml:space="preserve"> podrá agregarse a pedidos. </w:t>
+      </w:r>
+      <w:r>
+        <w:rPr>
+          <w:lang w:val="es-MX"/>
+        </w:rPr>
+        <w:t>Se podrá</w:t>
+      </w:r>
+      <w:r>
+        <w:rPr>
+          <w:lang w:val="es-MX"/>
+        </w:rPr>
+        <w:t xml:space="preserve">n editar sus atributos </w:t>
+      </w:r>
+      <w:r>
+        <w:rPr>
+          <w:lang w:val="es-MX"/>
+        </w:rPr>
+        <w:t>o se podrá eliminar si se desea.</w:t>
+      </w:r>
+    </w:p>
+    <w:p>
+      <w:pPr>
+        <w:rPr>
+          <w:lang w:val="es-MX"/>
+        </w:rPr>
+      </w:pPr>
+      <w:r>
+        <w:rPr>
+          <w:lang w:val="es-MX"/>
+        </w:rPr>
+        <w:t>Req</w:t>
+      </w:r>
+      <w:r>
+        <w:rPr>
+          <w:lang w:val="es-MX"/>
+        </w:rPr>
+        <w:t>3</w:t>
+      </w:r>
+      <w:r>
+        <w:rPr>
+          <w:lang w:val="es-MX"/>
+        </w:rPr>
+        <w:t>: Gestionar pedidos al restaurante</w:t>
+      </w:r>
+      <w:r>
+        <w:rPr>
+          <w:lang w:val="es-MX"/>
+        </w:rPr>
+        <w:t xml:space="preserve">, permitiendo crearlos con sus atributos: Un código que se </w:t>
+      </w:r>
+      <w:r>
+        <w:rPr>
+          <w:lang w:val="es-MX"/>
+        </w:rPr>
+        <w:t>crea</w:t>
+      </w:r>
+      <w:r>
+        <w:rPr>
+          <w:lang w:val="es-MX"/>
+        </w:rPr>
+        <w:t xml:space="preserve"> automáticamente, un estado de entrega(</w:t>
+      </w:r>
+      <w:r>
+        <w:rPr>
+          <w:lang w:val="es-MX"/>
+        </w:rPr>
+        <w:t>SOLICITADO,ENVIADO</w:t>
+      </w:r>
+      <w:r>
+        <w:rPr>
+          <w:lang w:val="es-MX"/>
+        </w:rPr>
+        <w:t>,ENTREGADO,EN_PROCESO</w:t>
+      </w:r>
+      <w:r>
+        <w:rPr>
+          <w:lang w:val="es-MX"/>
+        </w:rPr>
+        <w:t>), un cliente que pidió la orden, un empleado a cargo de esta orden</w:t>
+      </w:r>
+      <w:r>
+        <w:rPr>
+          <w:lang w:val="es-MX"/>
+        </w:rPr>
+        <w:t>, una fecha, una lista de observaciones y u</w:t>
+      </w:r>
+      <w:r>
+        <w:rPr>
+          <w:lang w:val="es-MX"/>
+        </w:rPr>
+        <w:t>na lista de ítems de orden con sus respectivos tamaños, cantidad</w:t>
+      </w:r>
+      <w:r>
+        <w:rPr>
+          <w:lang w:val="es-MX"/>
+        </w:rPr>
+        <w:t xml:space="preserve"> y</w:t>
+      </w:r>
+      <w:r>
+        <w:rPr>
+          <w:lang w:val="es-MX"/>
+        </w:rPr>
+        <w:t xml:space="preserve"> precio</w:t>
+      </w:r>
+      <w:r>
+        <w:rPr>
+          <w:lang w:val="es-MX"/>
+        </w:rPr>
+        <w:t>.</w:t>
+      </w:r>
+      <w:r>
+        <w:rPr>
+          <w:lang w:val="es-MX"/>
+        </w:rPr>
+        <w:t xml:space="preserve"> El usuario podrá editar sus atributos a excepción de su código y si desea puede eliminar la orden.</w:t>
+      </w:r>
+    </w:p>
+    <w:p>
+      <w:pPr>
+        <w:ind w:left="3"/>
+        <w:rPr>
+          <w:lang w:val="es-MX"/>
+        </w:rPr>
+      </w:pPr>
+      <w:r>
+        <w:rPr>
+          <w:lang w:val="es-MX"/>
+        </w:rPr>
+        <w:t>Req</w:t>
+      </w:r>
+      <w:r>
+        <w:rPr>
+          <w:lang w:val="es-MX"/>
+        </w:rPr>
+        <w:t>4</w:t>
+      </w:r>
+      <w:r>
+        <w:rPr>
+          <w:lang w:val="es-MX"/>
+        </w:rPr>
+        <w:t xml:space="preserve">: </w:t>
+      </w:r>
+      <w:r>
+        <w:rPr>
+          <w:lang w:val="es-MX"/>
+        </w:rPr>
+        <w:t>Gestionar</w:t>
+      </w:r>
+      <w:r>
+        <w:rPr>
+          <w:lang w:val="es-MX"/>
+        </w:rPr>
+        <w:t xml:space="preserve"> </w:t>
+      </w:r>
+      <w:r>
+        <w:rPr>
+          <w:lang w:val="es-MX"/>
+        </w:rPr>
+        <w:t>Clientes,</w:t>
+      </w:r>
+      <w:r>
+        <w:rPr>
+          <w:lang w:val="es-MX"/>
+        </w:rPr>
+        <w:t xml:space="preserve"> crearlos</w:t>
+      </w:r>
+      <w:r>
+        <w:rPr>
+          <w:lang w:val="es-MX"/>
+        </w:rPr>
+        <w:t xml:space="preserve"> con sus atributos nombre, apellido</w:t>
+      </w:r>
+      <w:r>
+        <w:rPr>
+          <w:lang w:val="es-MX"/>
+        </w:rPr>
+        <w:t>, número</w:t>
+      </w:r>
+      <w:r>
+        <w:rPr>
+          <w:lang w:val="es-MX"/>
+        </w:rPr>
+        <w:t xml:space="preserve"> de identificación</w:t>
+      </w:r>
+      <w:r>
+        <w:rPr>
+          <w:lang w:val="es-MX"/>
+        </w:rPr>
+        <w:t>,</w:t>
+      </w:r>
+      <w:r>
+        <w:rPr>
+          <w:lang w:val="es-MX"/>
+        </w:rPr>
+        <w:t xml:space="preserve"> teléfono, dirección y</w:t>
+      </w:r>
+      <w:r>
+        <w:rPr>
+          <w:lang w:val="es-MX"/>
+        </w:rPr>
+        <w:t xml:space="preserve"> lista de observaciones</w:t>
+      </w:r>
+      <w:r>
+        <w:rPr>
+          <w:lang w:val="es-MX"/>
+        </w:rPr>
+        <w:t xml:space="preserve">. </w:t>
+      </w:r>
+      <w:r>
+        <w:rPr>
+          <w:lang w:val="es-MX"/>
+        </w:rPr>
+        <w:t xml:space="preserve">Posteriormente poder incluirlos en pedidos. </w:t>
+      </w:r>
+      <w:r>
+        <w:rPr>
+          <w:lang w:val="es-MX"/>
+        </w:rPr>
+        <w:t xml:space="preserve">También poder modificar sus datos </w:t>
+      </w:r>
+      <w:r>
+        <w:rPr>
+          <w:lang w:val="es-MX"/>
+        </w:rPr>
+        <w:t xml:space="preserve">a excepción de su número de identificación </w:t>
+      </w:r>
+      <w:r>
+        <w:rPr>
+          <w:lang w:val="es-MX"/>
+        </w:rPr>
+        <w:t>y elimina</w:t>
+      </w:r>
+      <w:r>
+        <w:rPr>
+          <w:lang w:val="es-MX"/>
+        </w:rPr>
+        <w:t>r al cliente</w:t>
+      </w:r>
+      <w:r>
+        <w:rPr>
+          <w:lang w:val="es-MX"/>
+        </w:rPr>
+        <w:t xml:space="preserve"> si se desea.</w:t>
+      </w:r>
+    </w:p>
+    <w:p>
+      <w:pPr>
+        <w:ind w:left="3"/>
+        <w:rPr>
+          <w:lang w:val="es-MX"/>
+        </w:rPr>
+      </w:pPr>
+      <w:r>
+        <w:rPr>
+          <w:lang w:val="es-MX"/>
+        </w:rPr>
+        <w:t>Req</w:t>
+      </w:r>
+      <w:r>
+        <w:rPr>
+          <w:lang w:val="es-MX"/>
+        </w:rPr>
+        <w:t>5</w:t>
+      </w:r>
+      <w:r>
+        <w:rPr>
+          <w:lang w:val="es-MX"/>
+        </w:rPr>
+        <w:t xml:space="preserve">: </w:t>
+      </w:r>
+      <w:r>
+        <w:rPr>
+          <w:lang w:val="es-MX"/>
+        </w:rPr>
+        <w:t xml:space="preserve">Gestionar </w:t>
+      </w:r>
+      <w:r>
+        <w:rPr>
+          <w:lang w:val="es-MX"/>
+        </w:rPr>
+        <w:t>Empleados</w:t>
+      </w:r>
+      <w:r>
+        <w:rPr>
+          <w:lang w:val="es-MX"/>
+        </w:rPr>
+        <w:t>, crearlos con sus atributos nombre, apellido, número de identificación</w:t>
+      </w:r>
+      <w:r>
+        <w:rPr>
+          <w:lang w:val="es-MX"/>
+        </w:rPr>
+        <w:t xml:space="preserve"> y numero de ordenes entregadas</w:t>
+      </w:r>
+      <w:r>
+        <w:rPr>
+          <w:lang w:val="es-MX"/>
+        </w:rPr>
+        <w:t xml:space="preserve">. </w:t>
+      </w:r>
+      <w:r>
+        <w:rPr>
+          <w:lang w:val="es-MX"/>
+        </w:rPr>
+        <w:t xml:space="preserve">También poder modificar sus datos a excepción de su número de identificación y eliminar al </w:t>
+      </w:r>
+      <w:r>
+        <w:rPr>
+          <w:lang w:val="es-MX"/>
+        </w:rPr>
+        <w:t>empleado</w:t>
+      </w:r>
+      <w:r>
+        <w:rPr>
+          <w:lang w:val="es-MX"/>
+        </w:rPr>
+        <w:t xml:space="preserve"> si se desea.</w:t>
+      </w:r>
+    </w:p>
+    <w:p>
+      <w:pPr>
+        <w:ind w:left="3"/>
+        <w:rPr>
+          <w:lang w:val="es-MX"/>
+        </w:rPr>
+      </w:pPr>
+      <w:r>
+        <w:rPr>
+          <w:lang w:val="es-MX"/>
+        </w:rPr>
+        <w:t>Req</w:t>
+      </w:r>
+      <w:r>
+        <w:rPr>
+          <w:lang w:val="es-MX"/>
+        </w:rPr>
+        <w:t>6</w:t>
+      </w:r>
+      <w:r>
+        <w:rPr>
+          <w:lang w:val="es-MX"/>
+        </w:rPr>
+        <w:t xml:space="preserve">: </w:t>
+      </w:r>
+      <w:r>
+        <w:rPr>
+          <w:lang w:val="es-MX"/>
+        </w:rPr>
+        <w:t xml:space="preserve">Gestionar </w:t>
+      </w:r>
+      <w:r>
+        <w:rPr>
+          <w:lang w:val="es-MX"/>
+        </w:rPr>
+        <w:t>Usuarios</w:t>
+      </w:r>
+      <w:r>
+        <w:rPr>
+          <w:lang w:val="es-MX"/>
+        </w:rPr>
+        <w:t>, crearlos con sus atributos nombre</w:t>
+      </w:r>
+      <w:r>
+        <w:rPr>
+          <w:lang w:val="es-MX"/>
+        </w:rPr>
+        <w:t xml:space="preserve"> de usuario, contraseña, </w:t>
+      </w:r>
+      <w:r>
+        <w:rPr>
+          <w:lang w:val="es-MX"/>
+        </w:rPr>
+        <w:t xml:space="preserve">nombre, apellido, número de identificación y numero de ordenes entregadas. </w:t>
+      </w:r>
+      <w:r>
+        <w:rPr>
+          <w:lang w:val="es-MX"/>
+        </w:rPr>
+        <w:t xml:space="preserve">También poder modificar sus datos a excepción de su número de identificación y eliminar al </w:t>
+      </w:r>
+      <w:r>
+        <w:rPr>
+          <w:lang w:val="es-MX"/>
+        </w:rPr>
+        <w:t>usuario</w:t>
+      </w:r>
+      <w:r>
+        <w:rPr>
+          <w:lang w:val="es-MX"/>
+        </w:rPr>
+        <w:t xml:space="preserve"> si se desea.</w:t>
+      </w:r>
+    </w:p>
+    <w:p>
+      <w:pPr>
+        <w:ind w:left="3"/>
+        <w:rPr>
+          <w:lang w:val="es-MX"/>
+        </w:rPr>
+      </w:pPr>
+      <w:r>
+        <w:rPr>
+          <w:lang w:val="es-MX"/>
+        </w:rPr>
+        <w:t>Req</w:t>
+      </w:r>
+      <w:r>
+        <w:rPr>
+          <w:lang w:val="es-MX"/>
+        </w:rPr>
+        <w:t>7</w:t>
+      </w:r>
+      <w:r>
+        <w:rPr>
+          <w:lang w:val="es-MX"/>
+        </w:rPr>
+        <w:t xml:space="preserve">: </w:t>
+      </w:r>
+      <w:r>
+        <w:rPr>
+          <w:lang w:val="es-MX"/>
+        </w:rPr>
+        <w:t>Mostrar los Ingredientes agregados, con sus respectivos datos (nombre y disponibilidad).</w:t>
+      </w:r>
+    </w:p>
+    <w:p>
+      <w:pPr>
+        <w:ind w:left="3"/>
+        <w:rPr>
+          <w:lang w:val="es-MX"/>
+        </w:rPr>
+      </w:pPr>
+      <w:r>
+        <w:rPr>
+          <w:lang w:val="es-MX"/>
+        </w:rPr>
+        <w:t>Req</w:t>
+      </w:r>
+      <w:r>
+        <w:rPr>
+          <w:lang w:val="es-MX"/>
+        </w:rPr>
+        <w:t>8</w:t>
+      </w:r>
+      <w:r>
+        <w:rPr>
+          <w:lang w:val="es-MX"/>
+        </w:rPr>
+        <w:t xml:space="preserve">: Mostrar los </w:t>
+      </w:r>
+      <w:r>
+        <w:rPr>
+          <w:lang w:val="es-MX"/>
+        </w:rPr>
+        <w:t>Productos</w:t>
+      </w:r>
+      <w:r>
+        <w:rPr>
+          <w:lang w:val="es-MX"/>
+        </w:rPr>
+        <w:t xml:space="preserve"> agregados, con sus respectivos datos</w:t>
+      </w:r>
+      <w:r>
+        <w:rPr>
+          <w:lang w:val="es-MX"/>
+        </w:rPr>
+        <w:t xml:space="preserve"> (</w:t>
+      </w:r>
+      <w:r>
+        <w:rPr>
+          <w:lang w:val="es-MX"/>
+        </w:rPr>
+        <w:t>nombre</w:t>
+      </w:r>
+      <w:r>
+        <w:rPr>
+          <w:lang w:val="es-MX"/>
+        </w:rPr>
+        <w:t xml:space="preserve"> y </w:t>
+      </w:r>
+      <w:r>
+        <w:rPr>
+          <w:lang w:val="es-MX"/>
+        </w:rPr>
+        <w:t>tipo</w:t>
+      </w:r>
+      <w:r>
+        <w:rPr>
+          <w:lang w:val="es-MX"/>
+        </w:rPr>
+        <w:t xml:space="preserve">) en una tabla y </w:t>
+      </w:r>
+      <w:r>
+        <w:rPr>
+          <w:lang w:val="es-MX"/>
+        </w:rPr>
+        <w:t>(nombre, tipo</w:t>
+      </w:r>
+      <w:r>
+        <w:rPr>
+          <w:lang w:val="es-MX"/>
+        </w:rPr>
+        <w:t xml:space="preserve"> de producto, lista de sus tamaños con sus respectivos precios y lista de ingredientes</w:t>
+      </w:r>
+      <w:r>
+        <w:rPr>
+          <w:lang w:val="es-MX"/>
+        </w:rPr>
+        <w:t>)</w:t>
+      </w:r>
+      <w:r>
+        <w:rPr>
+          <w:lang w:val="es-MX"/>
+        </w:rPr>
+        <w:t xml:space="preserve"> en el menú</w:t>
+      </w:r>
+      <w:r>
+        <w:rPr>
+          <w:lang w:val="es-MX"/>
+        </w:rPr>
+        <w:t>.</w:t>
+      </w:r>
+    </w:p>
+    <w:p>
+      <w:pPr>
+        <w:ind w:left="3"/>
+        <w:rPr>
+          <w:lang w:val="es-MX"/>
+        </w:rPr>
+      </w:pPr>
+      <w:r>
+        <w:rPr>
+          <w:lang w:val="es-MX"/>
+        </w:rPr>
+        <w:t>Req</w:t>
+      </w:r>
+      <w:r>
+        <w:rPr>
+          <w:lang w:val="es-MX"/>
+        </w:rPr>
+        <w:t>9</w:t>
+      </w:r>
+      <w:r>
+        <w:rPr>
+          <w:lang w:val="es-MX"/>
+        </w:rPr>
+        <w:t xml:space="preserve">: Mostrar los </w:t>
+      </w:r>
+      <w:r>
+        <w:rPr>
+          <w:lang w:val="es-MX"/>
+        </w:rPr>
+        <w:t>Empleados</w:t>
+      </w:r>
+      <w:r>
+        <w:rPr>
+          <w:lang w:val="es-MX"/>
+        </w:rPr>
+        <w:t xml:space="preserve"> agregados, con sus respectivos datos</w:t>
+      </w:r>
+      <w:r>
+        <w:rPr>
+          <w:lang w:val="es-MX"/>
+        </w:rPr>
+        <w:t xml:space="preserve"> (</w:t>
+      </w:r>
+      <w:r>
+        <w:rPr>
+          <w:lang w:val="es-MX"/>
+        </w:rPr>
+        <w:t>nombre, apellido, número de identificación y numero de ordenes entregadas</w:t>
+      </w:r>
+      <w:r>
+        <w:rPr>
+          <w:lang w:val="es-MX"/>
+        </w:rPr>
+        <w:t>)</w:t>
+      </w:r>
+      <w:r>
+        <w:rPr>
+          <w:lang w:val="es-MX"/>
+        </w:rPr>
+        <w:t xml:space="preserve"> en una tabla</w:t>
+      </w:r>
+      <w:r>
+        <w:rPr>
+          <w:lang w:val="es-MX"/>
+        </w:rPr>
+        <w:t>.</w:t>
+      </w:r>
+    </w:p>
+    <w:p>
+      <w:pPr>
+        <w:ind w:left="3"/>
+        <w:rPr>
+          <w:lang w:val="es-MX"/>
+        </w:rPr>
+      </w:pPr>
+      <w:r>
+        <w:rPr>
+          <w:lang w:val="es-MX"/>
+        </w:rPr>
+        <w:t>Req</w:t>
+      </w:r>
+      <w:r>
+        <w:rPr>
+          <w:lang w:val="es-MX"/>
+        </w:rPr>
+        <w:t>10</w:t>
+      </w:r>
+      <w:r>
+        <w:rPr>
+          <w:lang w:val="es-MX"/>
+        </w:rPr>
+        <w:t xml:space="preserve">: Mostrar los </w:t>
+      </w:r>
+      <w:r>
+        <w:rPr>
+          <w:lang w:val="es-MX"/>
+        </w:rPr>
+        <w:t>Usuarios</w:t>
+      </w:r>
+      <w:r>
+        <w:rPr>
+          <w:lang w:val="es-MX"/>
+        </w:rPr>
+        <w:t xml:space="preserve"> agregados, con sus respectivos datos </w:t>
+      </w:r>
+      <w:r>
+        <w:rPr>
+          <w:lang w:val="es-MX"/>
+        </w:rPr>
+        <w:t>(</w:t>
+      </w:r>
+      <w:r>
+        <w:rPr>
+          <w:lang w:val="es-MX"/>
+        </w:rPr>
+        <w:t>nombre de usuario, contraseña, nombre, apellido, número de identificación y numero de ordenes entregadas</w:t>
+      </w:r>
+      <w:r>
+        <w:rPr>
+          <w:lang w:val="es-MX"/>
+        </w:rPr>
+        <w:t xml:space="preserve">) </w:t>
+      </w:r>
+      <w:r>
+        <w:rPr>
+          <w:lang w:val="es-MX"/>
+        </w:rPr>
+        <w:t>en una tabla</w:t>
+      </w:r>
+      <w:r>
+        <w:rPr>
+          <w:lang w:val="es-MX"/>
+        </w:rPr>
+        <w:t>.</w:t>
+      </w:r>
+    </w:p>
+    <w:p>
+      <w:pPr>
+        <w:ind w:left="3"/>
+        <w:rPr>
+          <w:lang w:val="es-MX"/>
+        </w:rPr>
+      </w:pPr>
+      <w:r>
+        <w:rPr>
+          <w:lang w:val="es-MX"/>
+        </w:rPr>
+        <w:t>Req</w:t>
+      </w:r>
+      <w:r>
+        <w:rPr>
+          <w:lang w:val="es-MX"/>
+        </w:rPr>
+        <w:t>11</w:t>
+      </w:r>
+      <w:r>
+        <w:rPr>
+          <w:lang w:val="es-MX"/>
+        </w:rPr>
+        <w:t xml:space="preserve">: Mostrar los </w:t>
+      </w:r>
+      <w:r>
+        <w:rPr>
+          <w:lang w:val="es-MX"/>
+        </w:rPr>
+        <w:t>Clientes</w:t>
+      </w:r>
+      <w:r>
+        <w:rPr>
+          <w:lang w:val="es-MX"/>
+        </w:rPr>
+        <w:t xml:space="preserve"> agregados, con sus respectivos datos</w:t>
+      </w:r>
+      <w:r>
+        <w:rPr>
+          <w:lang w:val="es-MX"/>
+        </w:rPr>
+        <w:t xml:space="preserve"> (</w:t>
+      </w:r>
+      <w:r>
+        <w:rPr>
+          <w:lang w:val="es-MX"/>
+        </w:rPr>
+        <w:t>nombre, apellido, número de identificación, teléfono, dirección y lista de observaciones</w:t>
+      </w:r>
+      <w:r>
+        <w:rPr>
+          <w:lang w:val="es-MX"/>
+        </w:rPr>
+        <w:t>)</w:t>
+      </w:r>
+      <w:r>
+        <w:rPr>
+          <w:lang w:val="es-MX"/>
+        </w:rPr>
+        <w:t xml:space="preserve"> en una tabla</w:t>
+      </w:r>
+      <w:r>
+        <w:rPr>
+          <w:lang w:val="es-MX"/>
+        </w:rPr>
+        <w:t>.</w:t>
+      </w:r>
+    </w:p>
+    <w:p>
+      <w:pPr>
+        <w:ind w:left="3"/>
+        <w:rPr>
+          <w:lang w:val="es-MX"/>
+        </w:rPr>
+      </w:pPr>
+      <w:r>
+        <w:rPr>
+          <w:lang w:val="es-MX"/>
+        </w:rPr>
+        <w:lastRenderedPageBreak/>
+        <w:t>Req</w:t>
+      </w:r>
+      <w:r>
+        <w:rPr>
+          <w:lang w:val="es-MX"/>
+        </w:rPr>
+        <w:t>12</w:t>
+      </w:r>
+      <w:r>
+        <w:rPr>
+          <w:lang w:val="es-MX"/>
+        </w:rPr>
+        <w:t xml:space="preserve">: Mostrar </w:t>
+      </w:r>
+      <w:r>
+        <w:rPr>
+          <w:lang w:val="es-MX"/>
+        </w:rPr>
+        <w:t>los Pedidos</w:t>
+      </w:r>
+      <w:r>
+        <w:rPr>
+          <w:lang w:val="es-MX"/>
+        </w:rPr>
+        <w:t xml:space="preserve"> agregados, con sus respectivos datos</w:t>
+      </w:r>
+      <w:r>
+        <w:rPr>
+          <w:lang w:val="es-MX"/>
+        </w:rPr>
+        <w:t xml:space="preserve"> (</w:t>
+      </w:r>
+      <w:r>
+        <w:rPr>
+          <w:lang w:val="es-MX"/>
+        </w:rPr>
+        <w:t>Un código que se crea automáticamente, estado de entrega</w:t>
+      </w:r>
+      <w:r>
+        <w:rPr>
+          <w:lang w:val="es-MX"/>
+        </w:rPr>
+        <w:t xml:space="preserve">, </w:t>
+      </w:r>
+      <w:r>
+        <w:rPr>
+          <w:lang w:val="es-MX"/>
+        </w:rPr>
+        <w:t>cliente que pidió la orden, empleado a cargo de esta orden, una fecha, una lista de observaciones y una lista de ítems de orden</w:t>
+      </w:r>
+      <w:r>
+        <w:rPr>
+          <w:lang w:val="es-MX"/>
+        </w:rPr>
+        <w:t xml:space="preserve">) </w:t>
+      </w:r>
+      <w:r>
+        <w:rPr>
+          <w:lang w:val="es-MX"/>
+        </w:rPr>
+        <w:t>en una tabla</w:t>
+      </w:r>
+      <w:r>
+        <w:rPr>
+          <w:lang w:val="es-MX"/>
+        </w:rPr>
+        <w:t>.</w:t>
+      </w:r>
+    </w:p>
+    <w:p>
+      <w:pPr>
+        <w:rPr>
+          <w:lang w:val="es-MX"/>
+        </w:rPr>
+      </w:pPr>
+      <w:r>
+        <w:rPr>
+          <w:lang w:val="es-MX"/>
+        </w:rPr>
+        <w:t>Req</w:t>
+      </w:r>
+      <w:r>
+        <w:rPr>
+          <w:lang w:val="es-MX"/>
+        </w:rPr>
+        <w:t>13</w:t>
+      </w:r>
+      <w:r>
+        <w:rPr>
+          <w:lang w:val="es-MX"/>
+        </w:rPr>
+        <w:t>: Organizar de forma alfabéticamente descendente por apellido a los clientes</w:t>
+      </w:r>
+      <w:r>
+        <w:rPr>
+          <w:lang w:val="es-MX"/>
+        </w:rPr>
+        <w:t>.</w:t>
+      </w:r>
+    </w:p>
+    <w:p>
+      <w:pPr>
+        <w:rPr>
+          <w:lang w:val="es-MX"/>
+        </w:rPr>
+      </w:pPr>
+      <w:r>
+        <w:rPr>
+          <w:lang w:val="es-MX"/>
+        </w:rPr>
+        <w:t>Req</w:t>
+      </w:r>
+      <w:r>
+        <w:rPr>
+          <w:lang w:val="es-MX"/>
+        </w:rPr>
+        <w:t>14</w:t>
+      </w:r>
+      <w:r>
+        <w:rPr>
+          <w:lang w:val="es-MX"/>
+        </w:rPr>
+        <w:t>: Cuando se recibe un pedido, tomar la hora actual del sistema</w:t>
+      </w:r>
+      <w:r>
+        <w:rPr>
+          <w:lang w:val="es-MX"/>
+        </w:rPr>
+        <w:t>.</w:t>
+      </w:r>
+    </w:p>
+    <w:p>
+      <w:pPr>
+        <w:rPr>
+          <w:lang w:val="es-MX"/>
+        </w:rPr>
+      </w:pPr>
+      <w:commentRangeStart w:id="0"/>
+      <w:r>
+        <w:rPr>
+          <w:lang w:val="es-MX"/>
+        </w:rPr>
+        <w:t>Req1</w:t>
+      </w:r>
+      <w:r>
+        <w:rPr>
+          <w:lang w:val="es-MX"/>
+        </w:rPr>
+        <w:t>5</w:t>
+      </w:r>
+      <w:r>
+        <w:rPr>
+          <w:lang w:val="es-MX"/>
+        </w:rPr>
+        <w:t>: Se debe poder modificar el registro</w:t>
+      </w:r>
+      <w:commentRangeEnd w:id="0"/>
+      <w:r>
+        <w:rPr>
+          <w:rStyle w:val="Refdecomentario"/>
+        </w:rPr>
+        <w:commentReference w:id="0"/>
+      </w:r>
+      <w:r>
+        <w:rPr>
+          <w:lang w:val="es-MX"/>
+        </w:rPr>
+        <w:t>.</w:t>
+      </w:r>
+    </w:p>
+    <w:p>
+      <w:pPr>
+        <w:rPr>
+          <w:lang w:val="es-MX"/>
+        </w:rPr>
+      </w:pPr>
+      <w:r>
+        <w:rPr>
+          <w:lang w:val="es-MX"/>
+        </w:rPr>
+        <w:t>Req</w:t>
+      </w:r>
+      <w:r>
+        <w:rPr>
+          <w:lang w:val="es-MX"/>
+        </w:rPr>
+        <w:t>16</w:t>
+      </w:r>
+      <w:r>
+        <w:rPr>
+          <w:lang w:val="es-MX"/>
+        </w:rPr>
+        <w:t xml:space="preserve">: </w:t>
+      </w:r>
+      <w:r>
+        <w:rPr>
+          <w:lang w:val="es-MX"/>
+        </w:rPr>
+        <w:t>Generar</w:t>
+      </w:r>
+      <w:r>
+        <w:rPr>
+          <w:lang w:val="es-MX"/>
+        </w:rPr>
+        <w:t xml:space="preserve"> reportes y listas</w:t>
+      </w:r>
+      <w:r>
+        <w:rPr>
+          <w:lang w:val="es-MX"/>
+        </w:rPr>
+        <w:t>.</w:t>
       </w:r>
     </w:p>
     <w:p>
@@ -84,7 +1186,25 @@
         <w:rPr>
           <w:lang w:val="es-MX"/>
         </w:rPr>
-        <w:t>Req1.1:</w:t>
+        <w:t>Req16</w:t>
+      </w:r>
+      <w:r>
+        <w:rPr>
+          <w:lang w:val="es-MX"/>
+        </w:rPr>
+        <w:t xml:space="preserve">.2: </w:t>
+      </w:r>
+      <w:r>
+        <w:rPr>
+          <w:lang w:val="es-MX"/>
+        </w:rPr>
+        <w:t xml:space="preserve">Generar </w:t>
+      </w:r>
+      <w:r>
+        <w:rPr>
+          <w:lang w:val="es-MX"/>
+        </w:rPr>
+        <w:t>un listado de productos</w:t>
       </w:r>
       <w:r>
         <w:rPr>
@@ -96,7 +1216,13 @@
         <w:rPr>
           <w:lang w:val="es-MX"/>
         </w:rPr>
-        <w:t>Gestionar ingredientes, manejando su nombre y disponibilidad</w:t>
+        <w:t>con sus respectivos datos</w:t>
+      </w:r>
+      <w:r>
+        <w:rPr>
+          <w:lang w:val="es-MX"/>
+        </w:rPr>
+        <w:t xml:space="preserve"> (ver req2.)</w:t>
       </w:r>
     </w:p>
     <w:p>
@@ -110,57 +1236,182 @@
           <w:lang w:val="es-MX"/>
         </w:rPr>
         <w:tab/>
-        <w:t xml:space="preserve">Req1.1: </w:t>
-      </w:r>
-      <w:r>
-        <w:rPr>
-          <w:lang w:val="es-MX"/>
-        </w:rPr>
-        <w:t>Gestionar p</w:t>
-      </w:r>
-      <w:r>
-        <w:rPr>
-          <w:lang w:val="es-MX"/>
-        </w:rPr>
-        <w:t xml:space="preserve">edidos al restaurante </w:t>
-      </w:r>
-      <w:r>
-        <w:rPr>
-          <w:lang w:val="es-MX"/>
-        </w:rPr>
-        <w:t>por medio de la creación de sus datos: Una lista de ítems de orden con sus respectivo</w:t>
-      </w:r>
-      <w:r>
-        <w:rPr>
-          <w:lang w:val="es-MX"/>
-        </w:rPr>
-        <w:t>s</w:t>
-      </w:r>
-      <w:r>
-        <w:rPr>
-          <w:lang w:val="es-MX"/>
-        </w:rPr>
-        <w:t xml:space="preserve"> tamaños, cantidad, precio un cliente a cargo</w:t>
-      </w:r>
-    </w:p>
-    <w:p>
-      <w:pPr>
-        <w:ind w:left="705"/>
-        <w:rPr>
-          <w:lang w:val="es-MX"/>
-        </w:rPr>
-      </w:pPr>
-      <w:r>
-        <w:rPr>
-          <w:lang w:val="es-MX"/>
-        </w:rPr>
-        <w:t xml:space="preserve">Req1.2: </w:t>
-      </w:r>
-      <w:r>
-        <w:rPr>
-          <w:lang w:val="es-MX"/>
-        </w:rPr>
-        <w:t>Gestión de productos donde se maneja da información de su nombre, tipo de producto, conjunto de ingredientes y conjunto de tamaños con sus respectivos precios</w:t>
+      </w:r>
+      <w:r>
+        <w:rPr>
+          <w:lang w:val="es-MX"/>
+        </w:rPr>
+        <w:t>Req16</w:t>
+      </w:r>
+      <w:r>
+        <w:rPr>
+          <w:lang w:val="es-MX"/>
+        </w:rPr>
+        <w:t xml:space="preserve">.3: </w:t>
+      </w:r>
+      <w:r>
+        <w:rPr>
+          <w:lang w:val="es-MX"/>
+        </w:rPr>
+        <w:t xml:space="preserve">Generar </w:t>
+      </w:r>
+      <w:r>
+        <w:rPr>
+          <w:lang w:val="es-MX"/>
+        </w:rPr>
+        <w:t>un Listado de pedidos</w:t>
+      </w:r>
+      <w:r>
+        <w:rPr>
+          <w:lang w:val="es-MX"/>
+        </w:rPr>
+        <w:t xml:space="preserve"> con sus respectivos </w:t>
+      </w:r>
+      <w:r>
+        <w:rPr>
+          <w:lang w:val="es-MX"/>
+        </w:rPr>
+        <w:t>datos (</w:t>
+      </w:r>
+      <w:r>
+        <w:rPr>
+          <w:lang w:val="es-MX"/>
+        </w:rPr>
+        <w:t>ver req</w:t>
+      </w:r>
+      <w:r>
+        <w:rPr>
+          <w:lang w:val="es-MX"/>
+        </w:rPr>
+        <w:t>3</w:t>
+      </w:r>
+      <w:r>
+        <w:rPr>
+          <w:lang w:val="es-MX"/>
+        </w:rPr>
+        <w:t>)</w:t>
+      </w:r>
+      <w:r>
+        <w:rPr>
+          <w:lang w:val="es-MX"/>
+        </w:rPr>
+        <w:t>.</w:t>
+      </w:r>
+    </w:p>
+    <w:p>
+      <w:pPr>
+        <w:rPr>
+          <w:lang w:val="es-MX"/>
+        </w:rPr>
+      </w:pPr>
+      <w:r>
+        <w:rPr>
+          <w:lang w:val="es-MX"/>
+        </w:rPr>
+        <w:tab/>
+      </w:r>
+      <w:r>
+        <w:rPr>
+          <w:lang w:val="es-MX"/>
+        </w:rPr>
+        <w:t>Req16</w:t>
+      </w:r>
+      <w:r>
+        <w:rPr>
+          <w:lang w:val="es-MX"/>
+        </w:rPr>
+        <w:t xml:space="preserve">.4: </w:t>
+      </w:r>
+      <w:r>
+        <w:rPr>
+          <w:lang w:val="es-MX"/>
+        </w:rPr>
+        <w:t xml:space="preserve">Generar </w:t>
+      </w:r>
+      <w:r>
+        <w:rPr>
+          <w:lang w:val="es-MX"/>
+        </w:rPr>
+        <w:t xml:space="preserve">un listado de usuarios </w:t>
+      </w:r>
+      <w:r>
+        <w:rPr>
+          <w:lang w:val="es-MX"/>
+        </w:rPr>
+        <w:t>con sus respectivos datos</w:t>
+      </w:r>
+      <w:r>
+        <w:rPr>
+          <w:lang w:val="es-MX"/>
+        </w:rPr>
+        <w:t xml:space="preserve"> </w:t>
+      </w:r>
+      <w:r>
+        <w:rPr>
+          <w:lang w:val="es-MX"/>
+        </w:rPr>
+        <w:t>(ver req</w:t>
+      </w:r>
+      <w:r>
+        <w:rPr>
+          <w:lang w:val="es-MX"/>
+        </w:rPr>
+        <w:t>6</w:t>
+      </w:r>
+      <w:r>
+        <w:rPr>
+          <w:lang w:val="es-MX"/>
+        </w:rPr>
+        <w:t>)</w:t>
+      </w:r>
+      <w:r>
+        <w:rPr>
+          <w:lang w:val="es-MX"/>
+        </w:rPr>
+        <w:t>.</w:t>
+      </w:r>
+    </w:p>
+    <w:p>
+      <w:pPr>
+        <w:rPr>
+          <w:lang w:val="es-MX"/>
+        </w:rPr>
+      </w:pPr>
+      <w:r>
+        <w:rPr>
+          <w:lang w:val="es-MX"/>
+        </w:rPr>
+        <w:tab/>
+      </w:r>
+      <w:r>
+        <w:rPr>
+          <w:lang w:val="es-MX"/>
+        </w:rPr>
+        <w:t>Req16</w:t>
+      </w:r>
+      <w:r>
+        <w:rPr>
+          <w:lang w:val="es-MX"/>
+        </w:rPr>
+        <w:t xml:space="preserve">.5: </w:t>
+      </w:r>
+      <w:r>
+        <w:rPr>
+          <w:lang w:val="es-MX"/>
+        </w:rPr>
+        <w:t xml:space="preserve">Generar </w:t>
+      </w:r>
+      <w:r>
+        <w:rPr>
+          <w:lang w:val="es-MX"/>
+        </w:rPr>
+        <w:t>reportes básicos del restaurante</w:t>
+      </w:r>
+      <w:r>
+        <w:rPr>
+          <w:lang w:val="es-MX"/>
+        </w:rPr>
+        <w:t>.</w:t>
       </w:r>
     </w:p>
     <w:p>
@@ -174,33 +1425,49 @@
         <w:rPr>
           <w:lang w:val="es-MX"/>
         </w:rPr>
-        <w:t xml:space="preserve">Req1.3: </w:t>
-      </w:r>
-      <w:r>
-        <w:rPr>
-          <w:lang w:val="es-MX"/>
-        </w:rPr>
-        <w:t xml:space="preserve">Gestionar </w:t>
-      </w:r>
-      <w:r>
-        <w:rPr>
-          <w:lang w:val="es-MX"/>
-        </w:rPr>
-        <w:t xml:space="preserve">personas con sus atributos nombre, apellido y </w:t>
-      </w:r>
-      <w:proofErr w:type="spellStart"/>
-      <w:r>
-        <w:rPr>
-          <w:lang w:val="es-MX"/>
-        </w:rPr>
-        <w:t>numero</w:t>
-      </w:r>
-      <w:proofErr w:type="spellEnd"/>
-      <w:r>
-        <w:rPr>
-          <w:lang w:val="es-MX"/>
-        </w:rPr>
-        <w:t xml:space="preserve"> de identificación</w:t>
+        <w:t>Req16</w:t>
+      </w:r>
+      <w:r>
+        <w:rPr>
+          <w:lang w:val="es-MX"/>
+        </w:rPr>
+        <w:t xml:space="preserve">.6: Generar un archivo csv (texto) de los pedidos </w:t>
+      </w:r>
+      <w:r>
+        <w:rPr>
+          <w:lang w:val="es-MX"/>
+        </w:rPr>
+        <w:t xml:space="preserve">con sus respectivos </w:t>
+      </w:r>
+      <w:r>
+        <w:rPr>
+          <w:lang w:val="es-MX"/>
+        </w:rPr>
+        <w:t>datos (</w:t>
+      </w:r>
+      <w:r>
+        <w:rPr>
+          <w:lang w:val="es-MX"/>
+        </w:rPr>
+        <w:t>ver</w:t>
+      </w:r>
+      <w:r>
+        <w:rPr>
+          <w:lang w:val="es-MX"/>
+        </w:rPr>
+        <w:t xml:space="preserve"> </w:t>
+      </w:r>
+      <w:r>
+        <w:rPr>
+          <w:lang w:val="es-MX"/>
+        </w:rPr>
+        <w:t>req3)</w:t>
+      </w:r>
+      <w:r>
+        <w:rPr>
+          <w:lang w:val="es-MX"/>
+        </w:rPr>
+        <w:t>.</w:t>
       </w:r>
     </w:p>
     <w:p>
@@ -214,25 +1481,25 @@
         <w:rPr>
           <w:lang w:val="es-MX"/>
         </w:rPr>
-        <w:t xml:space="preserve">Req1.4: </w:t>
-      </w:r>
-      <w:r>
-        <w:rPr>
-          <w:lang w:val="es-MX"/>
-        </w:rPr>
-        <w:t>Crear, actualizar, eliminar y deshabilitar todos los productos ofrecidos</w:t>
-      </w:r>
-      <w:r>
-        <w:rPr>
-          <w:lang w:val="es-MX"/>
-        </w:rPr>
-        <w:t xml:space="preserve"> </w:t>
-      </w:r>
-      <w:r>
-        <w:rPr>
-          <w:lang w:val="es-MX"/>
-        </w:rPr>
-        <w:t>Deshabilitar un producto, causando que este no esté disponible</w:t>
+        <w:t>Req16</w:t>
+      </w:r>
+      <w:r>
+        <w:rPr>
+          <w:lang w:val="es-MX"/>
+        </w:rPr>
+        <w:t xml:space="preserve">.7: Generar reporte de empleados </w:t>
+      </w:r>
+      <w:r>
+        <w:rPr>
+          <w:lang w:val="es-MX"/>
+        </w:rPr>
+        <w:t xml:space="preserve">con sus </w:t>
+      </w:r>
+      <w:r>
+        <w:rPr>
+          <w:lang w:val="es-MX"/>
+        </w:rPr>
+        <w:t>pedidos entregados junto a la suma de los valores de los pedidos.</w:t>
       </w:r>
     </w:p>
     <w:p>
@@ -246,25 +1513,19 @@
         <w:rPr>
           <w:lang w:val="es-MX"/>
         </w:rPr>
-        <w:t xml:space="preserve">Req1.5: </w:t>
-      </w:r>
-      <w:r>
-        <w:rPr>
-          <w:lang w:val="es-MX"/>
-        </w:rPr>
-        <w:t xml:space="preserve">Gestión </w:t>
-      </w:r>
-      <w:r>
-        <w:rPr>
-          <w:lang w:val="es-MX"/>
-        </w:rPr>
-        <w:t>de productos</w:t>
-      </w:r>
-      <w:r>
-        <w:rPr>
-          <w:lang w:val="es-MX"/>
-        </w:rPr>
-        <w:t xml:space="preserve"> donde se maneja da información de su nombre, tipo de producto, conjunto de ingredientes y conjunto de tamaños con sus respectivos precios</w:t>
+        <w:t>Req16</w:t>
+      </w:r>
+      <w:r>
+        <w:rPr>
+          <w:lang w:val="es-MX"/>
+        </w:rPr>
+        <w:t>.8: Generar reporte de los productos consolidados el número de veces que se pidió y la cantidad de dinero total que se pagó por todos los productos</w:t>
+      </w:r>
+      <w:r>
+        <w:rPr>
+          <w:lang w:val="es-MX"/>
+        </w:rPr>
+        <w:t>.</w:t>
       </w:r>
     </w:p>
     <w:p>
@@ -278,273 +1539,50 @@
         <w:rPr>
           <w:lang w:val="es-MX"/>
         </w:rPr>
-        <w:t>Req1.6: Empleados</w:t>
-      </w:r>
-    </w:p>
-    <w:p>
-      <w:pPr>
-        <w:ind w:left="708"/>
-        <w:rPr>
-          <w:lang w:val="es-MX"/>
-        </w:rPr>
-      </w:pPr>
-      <w:r>
-        <w:rPr>
-          <w:lang w:val="es-MX"/>
-        </w:rPr>
-        <w:t>Req1.7: Usuarios del sistema</w:t>
-      </w:r>
-    </w:p>
-    <w:p>
-      <w:pPr>
-        <w:ind w:left="708"/>
-        <w:rPr>
-          <w:lang w:val="es-MX"/>
-        </w:rPr>
-      </w:pPr>
-      <w:r>
-        <w:rPr>
-          <w:lang w:val="es-MX"/>
-        </w:rPr>
-        <w:t>Req1.8: Organizar de forma alfabéticamente descendente por apellido a los clientes</w:t>
-      </w:r>
-    </w:p>
-    <w:p>
-      <w:pPr>
-        <w:ind w:left="708"/>
-        <w:rPr>
-          <w:lang w:val="es-MX"/>
-        </w:rPr>
-      </w:pPr>
-      <w:r>
-        <w:rPr>
-          <w:lang w:val="es-MX"/>
-        </w:rPr>
-        <w:t xml:space="preserve">Req1.9: Cuando se recibe un pedido, tomar la hora actual del sistema </w:t>
-      </w:r>
-    </w:p>
-    <w:p>
-      <w:pPr>
-        <w:ind w:left="708"/>
-        <w:rPr>
-          <w:lang w:val="es-MX"/>
-        </w:rPr>
-      </w:pPr>
-      <w:r>
-        <w:rPr>
-          <w:lang w:val="es-MX"/>
-        </w:rPr>
-        <w:t>Req1.10: Cambiar el estado de un pedido</w:t>
-      </w:r>
-    </w:p>
-    <w:p>
-      <w:pPr>
-        <w:ind w:firstLine="708"/>
-        <w:rPr>
-          <w:lang w:val="es-MX"/>
-        </w:rPr>
-      </w:pPr>
-      <w:commentRangeStart w:id="0"/>
-      <w:r>
-        <w:rPr>
-          <w:lang w:val="es-MX"/>
-        </w:rPr>
-        <w:t>Req1.11: Se debe poder modificar el registro</w:t>
-      </w:r>
-      <w:commentRangeEnd w:id="0"/>
-      <w:r>
-        <w:rPr>
-          <w:rStyle w:val="Refdecomentario"/>
-        </w:rPr>
-        <w:commentReference w:id="0"/>
-      </w:r>
-    </w:p>
-    <w:p>
-      <w:pPr>
-        <w:ind w:left="708"/>
-        <w:rPr>
-          <w:lang w:val="es-MX"/>
-        </w:rPr>
-      </w:pPr>
-    </w:p>
-    <w:p>
-      <w:pPr>
-        <w:rPr>
-          <w:lang w:val="es-MX"/>
-        </w:rPr>
-      </w:pPr>
-      <w:r>
-        <w:rPr>
-          <w:lang w:val="es-MX"/>
-        </w:rPr>
-        <w:t>Req2: Crear reportes y listas</w:t>
-      </w:r>
-    </w:p>
-    <w:p>
-      <w:pPr>
-        <w:rPr>
-          <w:lang w:val="es-MX"/>
-        </w:rPr>
-      </w:pPr>
-      <w:r>
-        <w:rPr>
-          <w:lang w:val="es-MX"/>
-        </w:rPr>
-        <w:tab/>
-        <w:t>Req2.1: Crear una lista de clientes</w:t>
-      </w:r>
-    </w:p>
-    <w:p>
-      <w:pPr>
-        <w:rPr>
-          <w:lang w:val="es-MX"/>
-        </w:rPr>
-      </w:pPr>
-      <w:r>
-        <w:rPr>
-          <w:lang w:val="es-MX"/>
-        </w:rPr>
-        <w:tab/>
-        <w:t xml:space="preserve">Req2.2: </w:t>
-      </w:r>
-      <w:r>
-        <w:rPr>
-          <w:lang w:val="es-MX"/>
-        </w:rPr>
-        <w:t>Crear un listado de productos</w:t>
-      </w:r>
-    </w:p>
-    <w:p>
-      <w:pPr>
-        <w:rPr>
-          <w:lang w:val="es-MX"/>
-        </w:rPr>
-      </w:pPr>
-      <w:r>
-        <w:rPr>
-          <w:lang w:val="es-MX"/>
-        </w:rPr>
-        <w:tab/>
-        <w:t>Req2.3: Crear un Listado de pedidos</w:t>
-      </w:r>
-    </w:p>
-    <w:p>
-      <w:pPr>
-        <w:rPr>
-          <w:lang w:val="es-MX"/>
-        </w:rPr>
-      </w:pPr>
-      <w:r>
-        <w:rPr>
-          <w:lang w:val="es-MX"/>
-        </w:rPr>
-        <w:tab/>
-        <w:t xml:space="preserve">Req2.4: Crear un listado de usuarios </w:t>
-      </w:r>
-    </w:p>
-    <w:p>
-      <w:pPr>
-        <w:rPr>
-          <w:lang w:val="es-MX"/>
-        </w:rPr>
-      </w:pPr>
-      <w:r>
-        <w:rPr>
-          <w:lang w:val="es-MX"/>
-        </w:rPr>
-        <w:tab/>
-        <w:t xml:space="preserve">Req2.5: Crear reportes básicos del restaurante </w:t>
-      </w:r>
-    </w:p>
-    <w:p>
-      <w:pPr>
-        <w:rPr>
-          <w:lang w:val="es-MX"/>
-        </w:rPr>
-      </w:pPr>
-      <w:r>
-        <w:rPr>
-          <w:lang w:val="es-MX"/>
-        </w:rPr>
-        <w:tab/>
-        <w:t xml:space="preserve">Req2.6: Generar un archivo </w:t>
-      </w:r>
-      <w:proofErr w:type="spellStart"/>
-      <w:r>
-        <w:rPr>
-          <w:lang w:val="es-MX"/>
-        </w:rPr>
-        <w:t>csv</w:t>
-      </w:r>
-      <w:proofErr w:type="spellEnd"/>
-      <w:r>
-        <w:rPr>
-          <w:lang w:val="es-MX"/>
-        </w:rPr>
-        <w:t xml:space="preserve"> (texto) de los pedidos </w:t>
-      </w:r>
-    </w:p>
-    <w:p>
-      <w:pPr>
-        <w:rPr>
-          <w:lang w:val="es-MX"/>
-        </w:rPr>
-      </w:pPr>
-      <w:r>
-        <w:rPr>
-          <w:lang w:val="es-MX"/>
-        </w:rPr>
-        <w:tab/>
-        <w:t xml:space="preserve">Req2.7: Generar reporte de empleados </w:t>
-      </w:r>
-    </w:p>
-    <w:p>
-      <w:pPr>
-        <w:ind w:left="708"/>
-        <w:rPr>
-          <w:lang w:val="es-MX"/>
-        </w:rPr>
-      </w:pPr>
-      <w:r>
-        <w:rPr>
-          <w:lang w:val="es-MX"/>
-        </w:rPr>
-        <w:lastRenderedPageBreak/>
-        <w:t xml:space="preserve">Req2.8: Generar reporte de los productos consolidados el número de veces que se pidió y la cantidad de dinero total que se pagó por todos los productos </w:t>
-      </w:r>
-    </w:p>
-    <w:p>
-      <w:pPr>
-        <w:ind w:left="708"/>
-        <w:rPr>
-          <w:lang w:val="es-MX"/>
-        </w:rPr>
-      </w:pPr>
-      <w:r>
-        <w:rPr>
-          <w:lang w:val="es-MX"/>
-        </w:rPr>
-        <w:t xml:space="preserve">Req2.9: Generar listado de todos los productos en orden ascendente </w:t>
-      </w:r>
-    </w:p>
-    <w:p>
-      <w:pPr>
-        <w:rPr>
-          <w:lang w:val="es-MX"/>
-        </w:rPr>
-      </w:pPr>
-    </w:p>
-    <w:p>
-      <w:pPr>
-        <w:rPr>
-          <w:lang w:val="es-MX"/>
-        </w:rPr>
-      </w:pPr>
-      <w:r>
-        <w:rPr>
-          <w:lang w:val="es-MX"/>
-        </w:rPr>
-        <w:t>Req3: Guardar y modificar objetos existentes en el programa</w:t>
+        <w:t>Req16</w:t>
+      </w:r>
+      <w:r>
+        <w:rPr>
+          <w:lang w:val="es-MX"/>
+        </w:rPr>
+        <w:t>.9: Generar listado de todos los productos en orden ascendente</w:t>
+      </w:r>
+      <w:r>
+        <w:rPr>
+          <w:lang w:val="es-MX"/>
+        </w:rPr>
+        <w:t xml:space="preserve"> según su precio.</w:t>
+      </w:r>
+    </w:p>
+    <w:p>
+      <w:pPr>
+        <w:rPr>
+          <w:lang w:val="es-MX"/>
+        </w:rPr>
+      </w:pPr>
+      <w:r>
+        <w:rPr>
+          <w:lang w:val="es-MX"/>
+        </w:rPr>
+        <w:t>Req</w:t>
+      </w:r>
+      <w:r>
+        <w:rPr>
+          <w:lang w:val="es-MX"/>
+        </w:rPr>
+        <w:t>17</w:t>
+      </w:r>
+      <w:r>
+        <w:rPr>
+          <w:lang w:val="es-MX"/>
+        </w:rPr>
+        <w:t>: Guardar y modificar objetos existentes en el programa</w:t>
+      </w:r>
+      <w:r>
+        <w:rPr>
+          <w:lang w:val="es-MX"/>
+        </w:rPr>
+        <w:t>.</w:t>
       </w:r>
     </w:p>
     <w:p>
@@ -560,6 +1598,12 @@
         <w:tab/>
         <w:t>Req3.1: Se debe poder modificar el registro</w:t>
       </w:r>
+      <w:r>
+        <w:rPr>
+          <w:lang w:val="es-MX"/>
+        </w:rPr>
+        <w:t>.</w:t>
+      </w:r>
     </w:p>
     <w:p>
       <w:pPr>
@@ -572,110 +1616,209 @@
         <w:rPr>
           <w:lang w:val="es-MX"/>
         </w:rPr>
-        <w:t xml:space="preserve">Req3.2: Todo objeto debe tener dos instancias, la del usuario que la creo y la de él ultimo usuario que la modifico </w:t>
-      </w:r>
-    </w:p>
-    <w:p>
-      <w:pPr>
-        <w:rPr>
-          <w:lang w:val="es-MX"/>
-        </w:rPr>
-      </w:pPr>
-      <w:r>
-        <w:rPr>
-          <w:lang w:val="es-MX"/>
-        </w:rPr>
-        <w:tab/>
-        <w:t xml:space="preserve">Req3.3: </w:t>
-      </w:r>
-    </w:p>
-    <w:p>
-      <w:pPr>
-        <w:rPr>
-          <w:lang w:val="es-MX"/>
-        </w:rPr>
-      </w:pPr>
-      <w:r>
-        <w:rPr>
-          <w:lang w:val="es-MX"/>
-        </w:rPr>
-        <w:t xml:space="preserve">Req4: El código debe tener </w:t>
-      </w:r>
-    </w:p>
-    <w:p>
-      <w:pPr>
-        <w:rPr>
-          <w:lang w:val="es-MX"/>
-        </w:rPr>
-      </w:pPr>
-      <w:r>
-        <w:rPr>
-          <w:lang w:val="es-MX"/>
-        </w:rPr>
-        <w:tab/>
+        <w:t>Req3.2: Todo objeto debe tener dos instancias, la del usuario que la creo y la de él ultimo usuario que la modific</w:t>
+      </w:r>
+      <w:r>
+        <w:rPr>
+          <w:lang w:val="es-MX"/>
+        </w:rPr>
+        <w:t>ó.</w:t>
+      </w:r>
+      <w:r>
+        <w:rPr>
+          <w:lang w:val="es-MX"/>
+        </w:rPr>
+        <w:t xml:space="preserve"> </w:t>
+      </w:r>
+    </w:p>
+    <w:p>
+      <w:pPr>
+        <w:rPr>
+          <w:lang w:val="es-MX"/>
+        </w:rPr>
+      </w:pPr>
+      <w:r>
+        <w:rPr>
+          <w:lang w:val="es-MX"/>
+        </w:rPr>
         <w:t>Req</w:t>
       </w:r>
       <w:r>
         <w:rPr>
           <w:lang w:val="es-MX"/>
         </w:rPr>
-        <w:t xml:space="preserve">4.1: Al menos dos algoritmos de ordenamiento </w:t>
-      </w:r>
-    </w:p>
-    <w:p>
-      <w:pPr>
-        <w:rPr>
-          <w:lang w:val="es-MX"/>
-        </w:rPr>
-      </w:pPr>
-      <w:r>
-        <w:rPr>
-          <w:lang w:val="es-MX"/>
-        </w:rPr>
-        <w:tab/>
-        <w:t xml:space="preserve">Req4.2: Utilizar </w:t>
-      </w:r>
-      <w:proofErr w:type="spellStart"/>
-      <w:r>
-        <w:rPr>
-          <w:lang w:val="es-MX"/>
-        </w:rPr>
-        <w:t>comparator</w:t>
-      </w:r>
-      <w:proofErr w:type="spellEnd"/>
-      <w:r>
-        <w:rPr>
-          <w:lang w:val="es-MX"/>
-        </w:rPr>
-        <w:t xml:space="preserve"> y comparable 1 por lo menos una vez </w:t>
-      </w:r>
-    </w:p>
-    <w:p>
-      <w:pPr>
-        <w:rPr>
-          <w:lang w:val="es-MX"/>
-        </w:rPr>
-      </w:pPr>
-      <w:r>
-        <w:rPr>
-          <w:lang w:val="es-MX"/>
-        </w:rPr>
-        <w:tab/>
-        <w:t>Req4.3: Importar datos por archivo de texto (</w:t>
-      </w:r>
-      <w:proofErr w:type="spellStart"/>
-      <w:r>
-        <w:rPr>
-          <w:lang w:val="es-MX"/>
-        </w:rPr>
-        <w:t>csv</w:t>
-      </w:r>
-      <w:proofErr w:type="spellEnd"/>
-      <w:r>
-        <w:rPr>
-          <w:lang w:val="es-MX"/>
-        </w:rPr>
-        <w:t>)</w:t>
+        <w:t>18</w:t>
+      </w:r>
+      <w:r>
+        <w:rPr>
+          <w:lang w:val="es-MX"/>
+        </w:rPr>
+        <w:t xml:space="preserve">: </w:t>
+      </w:r>
+      <w:r>
+        <w:rPr>
+          <w:lang w:val="es-MX"/>
+        </w:rPr>
+        <w:t xml:space="preserve">El código debe tener </w:t>
+      </w:r>
+      <w:r>
+        <w:rPr>
+          <w:lang w:val="es-MX"/>
+        </w:rPr>
+        <w:t>a</w:t>
+      </w:r>
+      <w:r>
+        <w:rPr>
+          <w:lang w:val="es-MX"/>
+        </w:rPr>
+        <w:t xml:space="preserve">l menos dos algoritmos de ordenamiento </w:t>
+      </w:r>
+      <w:r>
+        <w:rPr>
+          <w:lang w:val="es-MX"/>
+        </w:rPr>
+        <w:t>de los vistos en clase.</w:t>
+      </w:r>
+    </w:p>
+    <w:p>
+      <w:pPr>
+        <w:rPr>
+          <w:lang w:val="es-MX"/>
+        </w:rPr>
+      </w:pPr>
+      <w:r>
+        <w:rPr>
+          <w:lang w:val="es-MX"/>
+        </w:rPr>
+        <w:t>Req</w:t>
+      </w:r>
+      <w:r>
+        <w:rPr>
+          <w:lang w:val="es-MX"/>
+        </w:rPr>
+        <w:t>19</w:t>
+      </w:r>
+      <w:r>
+        <w:rPr>
+          <w:lang w:val="es-MX"/>
+        </w:rPr>
+        <w:t xml:space="preserve">: </w:t>
+      </w:r>
+      <w:r>
+        <w:rPr>
+          <w:lang w:val="es-MX"/>
+        </w:rPr>
+        <w:t xml:space="preserve">El código debe </w:t>
+      </w:r>
+      <w:r>
+        <w:rPr>
+          <w:lang w:val="es-MX"/>
+        </w:rPr>
+        <w:t>u</w:t>
+      </w:r>
+      <w:r>
+        <w:rPr>
+          <w:lang w:val="es-MX"/>
+        </w:rPr>
+        <w:t>tilizar comparator y comparable 1 por lo menos una vez</w:t>
+      </w:r>
+      <w:r>
+        <w:rPr>
+          <w:lang w:val="es-MX"/>
+        </w:rPr>
+        <w:t>.</w:t>
+      </w:r>
+    </w:p>
+    <w:p>
+      <w:pPr>
+        <w:rPr>
+          <w:lang w:val="es-MX"/>
+        </w:rPr>
+      </w:pPr>
+      <w:r>
+        <w:rPr>
+          <w:lang w:val="es-MX"/>
+        </w:rPr>
+        <w:t>Req</w:t>
+      </w:r>
+      <w:r>
+        <w:rPr>
+          <w:lang w:val="es-MX"/>
+        </w:rPr>
+        <w:t>20</w:t>
+      </w:r>
+      <w:r>
+        <w:rPr>
+          <w:lang w:val="es-MX"/>
+        </w:rPr>
+        <w:t xml:space="preserve">: </w:t>
+      </w:r>
+      <w:r>
+        <w:rPr>
+          <w:lang w:val="es-MX"/>
+        </w:rPr>
+        <w:t xml:space="preserve">El código debe </w:t>
+      </w:r>
+      <w:r>
+        <w:rPr>
+          <w:lang w:val="es-MX"/>
+        </w:rPr>
+        <w:t>Importar datos por archivo de texto (csv)</w:t>
+      </w:r>
+      <w:r>
+        <w:rPr>
+          <w:lang w:val="es-MX"/>
+        </w:rPr>
+        <w:t>.</w:t>
+      </w:r>
+    </w:p>
+    <w:p>
+      <w:pPr>
+        <w:rPr>
+          <w:lang w:val="es-MX"/>
+        </w:rPr>
+      </w:pPr>
+      <w:r>
+        <w:rPr>
+          <w:lang w:val="es-MX"/>
+        </w:rPr>
+        <w:t xml:space="preserve">Req21: </w:t>
+      </w:r>
+      <w:r>
+        <w:rPr>
+          <w:lang w:val="es-MX"/>
+        </w:rPr>
+        <w:t>R</w:t>
+      </w:r>
+      <w:r>
+        <w:rPr>
+          <w:lang w:val="es-MX"/>
+        </w:rPr>
+        <w:t>equerimiento opcional implementado</w:t>
+      </w:r>
+      <w:r>
+        <w:rPr>
+          <w:lang w:val="es-MX"/>
+        </w:rPr>
+        <w:t>. Se implementó la internacionalización con 5 idiomas</w:t>
+      </w:r>
+      <w:r>
+        <w:rPr>
+          <w:lang w:val="es-MX"/>
+        </w:rPr>
+        <w:t xml:space="preserve"> </w:t>
+      </w:r>
+      <w:r>
+        <w:rPr>
+          <w:lang w:val="es-MX"/>
+        </w:rPr>
+        <w:t>(Español, Inglés, Italiano, Portugués y Alemán).</w:t>
+      </w:r>
+      <w:r>
+        <w:rPr>
+          <w:lang w:val="es-MX"/>
+        </w:rPr>
+        <w:t xml:space="preserve"> Pudiendo así cambiar el idioma en la página principal, a los anteriormente mencionados.</w:t>
       </w:r>
     </w:p>
     <w:p>

</xml_diff>